<commit_message>
Finished Project 4, 5
</commit_message>
<xml_diff>
--- a/ECON411 SYLLABUS.docx
+++ b/ECON411 SYLLABUS.docx
@@ -511,15 +511,7 @@
         <w:t xml:space="preserve"> and</w:t>
       </w:r>
       <w:r>
-        <w:t xml:space="preserve"> </w:t>
-      </w:r>
-      <w:proofErr w:type="gramStart"/>
-      <w:r>
-        <w:t>practice with</w:t>
-      </w:r>
-      <w:proofErr w:type="gramEnd"/>
-      <w:r>
-        <w:t xml:space="preserve"> computational methods.</w:t>
+        <w:t xml:space="preserve"> practice with computational methods.</w:t>
       </w:r>
       <w:r>
         <w:t xml:space="preserve"> </w:t>
@@ -1436,21 +1428,7 @@
         <w:rPr>
           <w:bCs/>
         </w:rPr>
-        <w:t xml:space="preserve">. Students are required to share </w:t>
-      </w:r>
-      <w:proofErr w:type="gramStart"/>
-      <w:r>
-        <w:rPr>
-          <w:bCs/>
-        </w:rPr>
-        <w:t>screen</w:t>
-      </w:r>
-      <w:proofErr w:type="gramEnd"/>
-      <w:r>
-        <w:rPr>
-          <w:bCs/>
-        </w:rPr>
-        <w:t>.</w:t>
+        <w:t>. Students are required to share screen.</w:t>
       </w:r>
     </w:p>
     <w:bookmarkEnd w:id="4"/>
@@ -1779,71 +1757,55 @@
         <w:ind w:left="720"/>
       </w:pPr>
       <w:r>
-        <w:t xml:space="preserve">Students are expected to attend class. To receive credit for participation </w:t>
+        <w:t>Students are expected to attend class. To receive credit for participation for a missed class</w:t>
+      </w:r>
+      <w:r>
+        <w:t xml:space="preserve"> with an excused absence</w:t>
+      </w:r>
+      <w:r>
+        <w:t xml:space="preserve">, students may complete a make-up </w:t>
+      </w:r>
+      <w:r>
+        <w:t xml:space="preserve">an </w:t>
+      </w:r>
+      <w:r>
+        <w:t>assignment based on the material covered during the class period that was missed.</w:t>
+      </w:r>
+    </w:p>
+    <w:p>
+      <w:pPr>
+        <w:ind w:left="720"/>
+      </w:pPr>
+      <w:r>
+        <w:lastRenderedPageBreak/>
+        <w:t>Excused absences are specified in NDSU Policy 333 and include: participation in university sanctioned events, absences due to pregnancy or related conditions, religious observance, legally mandated absence, absence due to military service, personal illness, death of an immediate family member.  Students who anticipate excusable absences shall notify the instructor as soon as possible, preferably by the third week of class. In the case of unanticipated excusable events, the student needs to contact the instructor as soon as possible. Students have the responsibility to visit with the instructor if exams or assignments are scheduled during times where absences are required.</w:t>
+      </w:r>
+    </w:p>
+    <w:p>
+      <w:pPr>
+        <w:ind w:left="720"/>
+        <w:rPr>
+          <w:i/>
+          <w:iCs/>
+        </w:rPr>
+      </w:pPr>
+      <w:r>
+        <w:rPr>
+          <w:i/>
+          <w:iCs/>
+        </w:rPr>
+        <w:t xml:space="preserve">Excused absences will be discussed on a </w:t>
       </w:r>
       <w:proofErr w:type="gramStart"/>
       <w:r>
-        <w:t>for</w:t>
+        <w:rPr>
+          <w:i/>
+          <w:iCs/>
+        </w:rPr>
+        <w:t>case by case</w:t>
       </w:r>
       <w:proofErr w:type="gramEnd"/>
       <w:r>
-        <w:t xml:space="preserve"> a missed class</w:t>
-      </w:r>
-      <w:r>
-        <w:t xml:space="preserve"> with an excused absence</w:t>
-      </w:r>
-      <w:r>
-        <w:t xml:space="preserve">, students may complete a make-up </w:t>
-      </w:r>
-      <w:r>
-        <w:t xml:space="preserve">an </w:t>
-      </w:r>
-      <w:r>
-        <w:t>assignment based on the material covered during the class period that was missed.</w:t>
-      </w:r>
-    </w:p>
-    <w:p>
-      <w:pPr>
-        <w:ind w:left="720"/>
-      </w:pPr>
-      <w:r>
-        <w:lastRenderedPageBreak/>
-        <w:t xml:space="preserve">Excused absences are specified in NDSU Policy 333 and include: participation in university sanctioned events, absences due to pregnancy or related conditions, religious observance, legally mandated absence, absence due to military service, personal illness, death of an immediate family member.  Students who anticipate excusable absences shall notify the instructor as soon as possible, preferably by the third week of class. In the case of unanticipated excusable events, the student needs to contact the instructor as soon as possible. Students have the responsibility to visit with the instructor if exams or assignments are scheduled during times </w:t>
-      </w:r>
-      <w:proofErr w:type="gramStart"/>
-      <w:r>
-        <w:t>where</w:t>
-      </w:r>
-      <w:proofErr w:type="gramEnd"/>
-      <w:r>
-        <w:t xml:space="preserve"> absences are required.</w:t>
-      </w:r>
-    </w:p>
-    <w:p>
-      <w:pPr>
-        <w:ind w:left="720"/>
-        <w:rPr>
-          <w:i/>
-          <w:iCs/>
-        </w:rPr>
-      </w:pPr>
-      <w:r>
-        <w:rPr>
-          <w:i/>
-          <w:iCs/>
-        </w:rPr>
-        <w:t xml:space="preserve">Excused absences will be discussed on a </w:t>
-      </w:r>
-      <w:proofErr w:type="gramStart"/>
-      <w:r>
-        <w:rPr>
-          <w:i/>
-          <w:iCs/>
-        </w:rPr>
-        <w:t>case by case</w:t>
-      </w:r>
-      <w:proofErr w:type="gramEnd"/>
-      <w:r>
         <w:rPr>
           <w:i/>
           <w:iCs/>
@@ -1863,6 +1825,13 @@
         </w:rPr>
         <w:t>Project:</w:t>
       </w:r>
+    </w:p>
+    <w:p>
+      <w:pPr>
+        <w:rPr>
+          <w:b/>
+        </w:rPr>
+      </w:pPr>
     </w:p>
     <w:p>
       <w:pPr>
@@ -2098,6 +2067,7 @@
         <w:jc w:val="both"/>
       </w:pPr>
       <w:r>
+        <w:lastRenderedPageBreak/>
         <w:tab/>
       </w:r>
       <w:r>
@@ -2120,11 +2090,7 @@
         </w:r>
       </w:hyperlink>
       <w:r>
-        <w:t xml:space="preserve"> applies to cases in which cheating, plagiarism, or other academic misconduct have occurred in an instructional context. Students found guilty of </w:t>
-      </w:r>
-      <w:r>
-        <w:lastRenderedPageBreak/>
-        <w:t xml:space="preserve">academic misconduct are subject to penalties, up to and possibly including suspension and/or expulsion. Student academic misconduct records are maintained by the </w:t>
+        <w:t xml:space="preserve"> applies to cases in which cheating, plagiarism, or other academic misconduct have occurred in an instructional context. Students found guilty of academic misconduct are subject to penalties, up to and possibly including suspension and/or expulsion. Student academic misconduct records are maintained by the </w:t>
       </w:r>
       <w:hyperlink r:id="rId12" w:history="1">
         <w:r>
@@ -2169,15 +2135,7 @@
         <w:t xml:space="preserve">Students with special requirements: </w:t>
       </w:r>
       <w:r>
-        <w:t xml:space="preserve">Any students with disabilities or other special </w:t>
-      </w:r>
-      <w:proofErr w:type="gramStart"/>
-      <w:r>
-        <w:t>needs, who</w:t>
-      </w:r>
-      <w:proofErr w:type="gramEnd"/>
-      <w:r>
-        <w:t xml:space="preserve"> need special accommodations in this course are invited to share these concerns or requests with the instructor as soon as possible. The instructor may ask for verification and that, plus other assistance, can be requested from Disability Services in </w:t>
+        <w:t xml:space="preserve">Any students with disabilities or other special needs, who need special accommodations in this course are invited to share these concerns or requests with the instructor as soon as possible. The instructor may ask for verification and that, plus other assistance, can be requested from Disability Services in </w:t>
       </w:r>
       <w:r>
         <w:t xml:space="preserve">NDSU Library Suite 17 </w:t>
@@ -3332,6 +3290,7 @@
               <w:rPr>
                 <w:b/>
               </w:rPr>
+              <w:lastRenderedPageBreak/>
               <w:t xml:space="preserve">Week 1: </w:t>
             </w:r>
             <w:r>
@@ -3406,11 +3365,7 @@
             </w:r>
             <w:proofErr w:type="spellEnd"/>
             <w:r>
-              <w:t xml:space="preserve">; printing; object types; </w:t>
-            </w:r>
-            <w:r>
-              <w:lastRenderedPageBreak/>
-              <w:t>arithmetic; string functions; type errors</w:t>
+              <w:t>; printing; object types; arithmetic; string functions; type errors</w:t>
             </w:r>
           </w:p>
           <w:p/>
@@ -3451,7 +3406,6 @@
                 <w:b/>
                 <w:bCs/>
               </w:rPr>
-              <w:lastRenderedPageBreak/>
               <w:t>Week 1:</w:t>
             </w:r>
             <w:r>
@@ -3460,7 +3414,6 @@
           </w:p>
           <w:p>
             <w:r>
-              <w:lastRenderedPageBreak/>
               <w:t xml:space="preserve">Open </w:t>
             </w:r>
             <w:hyperlink r:id="rId17" w:history="1">
@@ -3499,7 +3452,6 @@
               <w:rPr>
                 <w:b/>
               </w:rPr>
-              <w:lastRenderedPageBreak/>
               <w:t xml:space="preserve">Week 2-3: </w:t>
             </w:r>
             <w:r>
@@ -4060,7 +4012,11 @@
           </w:p>
           <w:p>
             <w:r>
-              <w:t>(1000 words; at least 2 data sources; at least 2 different types of data visualizations)</w:t>
+              <w:t xml:space="preserve">(1000 words; at least 2 data sources; at least 2 different types </w:t>
+            </w:r>
+            <w:r>
+              <w:lastRenderedPageBreak/>
+              <w:t>of data visualizations)</w:t>
             </w:r>
           </w:p>
           <w:p>
@@ -4077,7 +4033,6 @@
                 <w:b/>
                 <w:bCs/>
               </w:rPr>
-              <w:lastRenderedPageBreak/>
               <w:t>Week 7:</w:t>
             </w:r>
             <w:r>
@@ -4580,6 +4535,7 @@
                 <w:b/>
                 <w:bCs/>
               </w:rPr>
+              <w:lastRenderedPageBreak/>
               <w:t>Project 1</w:t>
             </w:r>
             <w:r>

</xml_diff>